<commit_message>
added answers but still needs work
</commit_message>
<xml_diff>
--- a/answers to all questions in the text.docx
+++ b/answers to all questions in the text.docx
@@ -12,6 +12,19 @@
         <w:rPr>
           <w:u w:val="single"/>
         </w:rPr>
+        <w:t>Answers</w:t>
+      </w:r>
+    </w:p>
+    <w:p>
+      <w:pPr>
+        <w:rPr>
+          <w:u w:val="single"/>
+        </w:rPr>
+      </w:pPr>
+      <w:r>
+        <w:rPr>
+          <w:u w:val="single"/>
+        </w:rPr>
         <w:t>Part 2</w:t>
       </w:r>
     </w:p>
@@ -319,24 +332,37 @@
         <w:pStyle w:val="ListParagraph"/>
       </w:pPr>
       <w:r>
-        <w:t xml:space="preserve">For each word we have a </w:t>
-      </w:r>
-      <w:r>
-        <w:t xml:space="preserve">sorted </w:t>
+        <w:t xml:space="preserve">For </w:t>
+      </w:r>
+      <w:r>
+        <w:t>each</w:t>
+      </w:r>
+      <w:r>
+        <w:t xml:space="preserve"> word </w:t>
+      </w:r>
+      <w:r>
+        <w:t xml:space="preserve">in the Boolean expression, </w:t>
+      </w:r>
+      <w:r>
+        <w:t xml:space="preserve">we have a </w:t>
+      </w:r>
+      <w:r>
+        <w:rPr>
+          <w:u w:val="single"/>
+        </w:rPr>
+        <w:t>sorted</w:t>
+      </w:r>
+      <w:r>
+        <w:t xml:space="preserve"> </w:t>
       </w:r>
       <w:r>
         <w:t>Vector</w:t>
       </w:r>
-      <w:bookmarkStart w:id="0" w:name="_GoBack"/>
-      <w:bookmarkEnd w:id="0"/>
-      <w:r>
-        <w:t xml:space="preserve"> of the documents </w:t>
-      </w:r>
-      <w:r>
-        <w:t>with</w:t>
-      </w:r>
-      <w:r>
-        <w:t xml:space="preserve"> the word’s TF score in them.</w:t>
+      <w:r>
+        <w:t xml:space="preserve"> </w:t>
+      </w:r>
+      <w:r>
+        <w:t xml:space="preserve">of TF scores with correlation to the respective websites. </w:t>
       </w:r>
     </w:p>
     <w:p>
@@ -354,10 +380,46 @@
         <w:t>is</w:t>
       </w:r>
       <w:r>
-        <w:t xml:space="preserve"> given, the score is calculated by the Maximum between TF scores </w:t>
-      </w:r>
-      <w:r>
-        <w:t>of all words in all documents, which is then multiplied by that document’s PageRank.</w:t>
+        <w:t xml:space="preserve"> given, the </w:t>
+      </w:r>
+      <w:r>
+        <w:t xml:space="preserve">top website </w:t>
+      </w:r>
+      <w:r>
+        <w:t>score</w:t>
+      </w:r>
+      <w:r>
+        <w:t xml:space="preserve"> in each iteration</w:t>
+      </w:r>
+      <w:r>
+        <w:t xml:space="preserve"> is calculated by the Maximum between TF scores </w:t>
+      </w:r>
+      <w:r>
+        <w:t xml:space="preserve">of all </w:t>
+      </w:r>
+      <w:r>
+        <w:t xml:space="preserve">the given </w:t>
+      </w:r>
+      <w:r>
+        <w:t xml:space="preserve">words in </w:t>
+      </w:r>
+      <w:r>
+        <w:t>that</w:t>
+      </w:r>
+      <w:r>
+        <w:t xml:space="preserve"> </w:t>
+      </w:r>
+      <w:r>
+        <w:t>website</w:t>
+      </w:r>
+      <w:r>
+        <w:t xml:space="preserve">, which is then multiplied by that </w:t>
+      </w:r>
+      <w:r>
+        <w:t>website’s</w:t>
+      </w:r>
+      <w:r>
+        <w:t xml:space="preserve"> PageRank.</w:t>
       </w:r>
     </w:p>
     <w:p>
@@ -371,10 +433,453 @@
       <w:r>
         <w:t xml:space="preserve">If the AND operator is given, the score is calculated by the average of </w:t>
       </w:r>
+      <w:r>
+        <w:t>TF scores of all the given words in that website, which is then multiplied by that website’s PageRank.</w:t>
+      </w:r>
+    </w:p>
+    <w:p>
+      <w:pPr>
+        <w:pStyle w:val="ListParagraph"/>
+        <w:ind w:left="1080"/>
+      </w:pPr>
+      <w:r>
+        <w:t xml:space="preserve">In general, when dealing with arbitrary Boolean combinations we will group the Boolean expression into subgroups according to the operator used – AND or </w:t>
+      </w:r>
+      <w:proofErr w:type="spellStart"/>
+      <w:r>
+        <w:t>OR</w:t>
+      </w:r>
+      <w:proofErr w:type="spellEnd"/>
+      <w:r>
+        <w:t xml:space="preserve">, and apply the appropriate aggregation function for </w:t>
+      </w:r>
+      <w:r>
+        <w:lastRenderedPageBreak/>
+        <w:t>each smallest subgroup afterwards we will continue to use the appropriate function on the combinations of subgroups until we reach the full expression (a form of recursion if you will).</w:t>
+      </w:r>
+    </w:p>
+    <w:p>
+      <w:pPr>
+        <w:pStyle w:val="ListParagraph"/>
+        <w:ind w:left="1080"/>
+      </w:pPr>
+      <w:r>
+        <w:t>Our weight function is indeed monotone, since we are using Maximum and Average (which are monotone as discussed in class), and for each website whose TF values are the highest for all words, their average will also be highest among the averages of the other websites. Same goes for the Maximum function.</w:t>
+      </w:r>
+    </w:p>
+    <w:p>
+      <w:pPr>
+        <w:pStyle w:val="ListParagraph"/>
+      </w:pPr>
+      <w:bookmarkStart w:id="0" w:name="_GoBack"/>
+      <w:bookmarkEnd w:id="0"/>
+    </w:p>
+    <w:p>
+      <w:pPr>
+        <w:pStyle w:val="ListParagraph"/>
+        <w:numPr>
+          <w:ilvl w:val="0"/>
+          <w:numId w:val="7"/>
+        </w:numPr>
+      </w:pPr>
+      <w:r>
+        <w:rPr>
+          <w:rFonts w:ascii="CMR10" w:cs="CMR10" w:hint="cs"/>
+          <w:sz w:val="20"/>
+          <w:szCs w:val="20"/>
+        </w:rPr>
+        <w:t>”</w:t>
+      </w:r>
+      <w:proofErr w:type="spellStart"/>
+      <w:r>
+        <w:rPr>
+          <w:rFonts w:ascii="CMR10" w:cs="CMR10"/>
+          <w:sz w:val="20"/>
+          <w:szCs w:val="20"/>
+        </w:rPr>
+        <w:t>spain</w:t>
+      </w:r>
+      <w:proofErr w:type="spellEnd"/>
+      <w:r>
+        <w:rPr>
+          <w:rFonts w:ascii="CMR10" w:cs="CMR10" w:hint="cs"/>
+          <w:sz w:val="20"/>
+          <w:szCs w:val="20"/>
+        </w:rPr>
+        <w:t>”</w:t>
+      </w:r>
+      <w:r>
+        <w:rPr>
+          <w:rFonts w:ascii="CMR10" w:cs="CMR10"/>
+          <w:sz w:val="20"/>
+          <w:szCs w:val="20"/>
+        </w:rPr>
+        <w:t xml:space="preserve"> AND </w:t>
+      </w:r>
+      <w:r>
+        <w:rPr>
+          <w:rFonts w:ascii="CMR10" w:cs="CMR10" w:hint="cs"/>
+          <w:sz w:val="20"/>
+          <w:szCs w:val="20"/>
+        </w:rPr>
+        <w:t>”</w:t>
+      </w:r>
+      <w:proofErr w:type="spellStart"/>
+      <w:r>
+        <w:rPr>
+          <w:rFonts w:ascii="CMR10" w:cs="CMR10"/>
+          <w:sz w:val="20"/>
+          <w:szCs w:val="20"/>
+        </w:rPr>
+        <w:t>germany</w:t>
+      </w:r>
+      <w:proofErr w:type="spellEnd"/>
+      <w:r>
+        <w:rPr>
+          <w:rFonts w:ascii="CMR10" w:cs="CMR10" w:hint="cs"/>
+          <w:sz w:val="20"/>
+          <w:szCs w:val="20"/>
+        </w:rPr>
+        <w:t>”</w:t>
+      </w:r>
+    </w:p>
+    <w:p>
+      <w:pPr>
+        <w:pStyle w:val="ListParagraph"/>
+      </w:pPr>
+      <w:r>
+        <w:t xml:space="preserve">1) </w:t>
+      </w:r>
+      <w:proofErr w:type="gramStart"/>
+      <w:r>
+        <w:t>aol.txt</w:t>
+      </w:r>
+      <w:proofErr w:type="gramEnd"/>
+      <w:r>
+        <w:t xml:space="preserve"> 0.000999642056755886</w:t>
+      </w:r>
+    </w:p>
+    <w:p>
+      <w:pPr>
+        <w:pStyle w:val="ListParagraph"/>
+      </w:pPr>
+      <w:r>
+        <w:t xml:space="preserve">2) </w:t>
+      </w:r>
+      <w:proofErr w:type="gramStart"/>
+      <w:r>
+        <w:t>cnn.txt</w:t>
+      </w:r>
+      <w:proofErr w:type="gramEnd"/>
+      <w:r>
+        <w:t xml:space="preserve"> 0.0009945606157918333</w:t>
+      </w:r>
+    </w:p>
+    <w:p>
+      <w:pPr>
+        <w:pStyle w:val="ListParagraph"/>
+      </w:pPr>
+      <w:r>
+        <w:t xml:space="preserve">3) </w:t>
+      </w:r>
+      <w:proofErr w:type="gramStart"/>
+      <w:r>
+        <w:t>bbc.txt</w:t>
+      </w:r>
+      <w:proofErr w:type="gramEnd"/>
+      <w:r>
+        <w:t xml:space="preserve"> 0.0004049725148393936</w:t>
+      </w:r>
+    </w:p>
+    <w:p>
+      <w:pPr>
+        <w:pStyle w:val="ListParagraph"/>
+      </w:pPr>
+    </w:p>
+    <w:p>
+      <w:pPr>
+        <w:pStyle w:val="ListParagraph"/>
+        <w:rPr>
+          <w:rFonts w:ascii="CMR10" w:cs="CMR10"/>
+          <w:sz w:val="20"/>
+          <w:szCs w:val="20"/>
+        </w:rPr>
+      </w:pPr>
+      <w:r>
+        <w:rPr>
+          <w:rFonts w:ascii="CMR10" w:cs="CMR10" w:hint="cs"/>
+          <w:sz w:val="20"/>
+          <w:szCs w:val="20"/>
+        </w:rPr>
+        <w:t>”</w:t>
+      </w:r>
+      <w:proofErr w:type="spellStart"/>
+      <w:r>
+        <w:rPr>
+          <w:rFonts w:ascii="CMR10" w:cs="CMR10"/>
+          <w:sz w:val="20"/>
+          <w:szCs w:val="20"/>
+        </w:rPr>
+        <w:t>spain</w:t>
+      </w:r>
+      <w:proofErr w:type="spellEnd"/>
+      <w:r>
+        <w:rPr>
+          <w:rFonts w:ascii="CMR10" w:cs="CMR10" w:hint="cs"/>
+          <w:sz w:val="20"/>
+          <w:szCs w:val="20"/>
+        </w:rPr>
+        <w:t>”</w:t>
+      </w:r>
+      <w:r>
+        <w:rPr>
+          <w:rFonts w:ascii="CMR10" w:cs="CMR10"/>
+          <w:sz w:val="20"/>
+          <w:szCs w:val="20"/>
+        </w:rPr>
+        <w:t xml:space="preserve"> </w:t>
+      </w:r>
+      <w:proofErr w:type="gramStart"/>
+      <w:r>
+        <w:rPr>
+          <w:rFonts w:ascii="CMR10" w:cs="CMR10"/>
+          <w:sz w:val="20"/>
+          <w:szCs w:val="20"/>
+        </w:rPr>
+        <w:t xml:space="preserve">OR </w:t>
+      </w:r>
+      <w:r>
+        <w:rPr>
+          <w:rFonts w:ascii="CMR10" w:cs="CMR10" w:hint="cs"/>
+          <w:sz w:val="20"/>
+          <w:szCs w:val="20"/>
+        </w:rPr>
+        <w:t>”</w:t>
+      </w:r>
+      <w:proofErr w:type="spellStart"/>
+      <w:proofErr w:type="gramEnd"/>
+      <w:r>
+        <w:rPr>
+          <w:rFonts w:ascii="CMR10" w:cs="CMR10"/>
+          <w:sz w:val="20"/>
+          <w:szCs w:val="20"/>
+        </w:rPr>
+        <w:t>germany</w:t>
+      </w:r>
+      <w:proofErr w:type="spellEnd"/>
+      <w:r>
+        <w:rPr>
+          <w:rFonts w:ascii="CMR10" w:cs="CMR10" w:hint="cs"/>
+          <w:sz w:val="20"/>
+          <w:szCs w:val="20"/>
+        </w:rPr>
+        <w:t>”</w:t>
+      </w:r>
+    </w:p>
+    <w:p>
+      <w:pPr>
+        <w:pStyle w:val="ListParagraph"/>
+      </w:pPr>
+      <w:r>
+        <w:t xml:space="preserve">1) </w:t>
+      </w:r>
+      <w:proofErr w:type="gramStart"/>
+      <w:r>
+        <w:t>aol.txt</w:t>
+      </w:r>
+      <w:proofErr w:type="gramEnd"/>
+      <w:r>
+        <w:t xml:space="preserve"> 0.0011424480648638698</w:t>
+      </w:r>
+    </w:p>
+    <w:p>
+      <w:pPr>
+        <w:pStyle w:val="ListParagraph"/>
+      </w:pPr>
+      <w:r>
+        <w:t xml:space="preserve">2) </w:t>
+      </w:r>
+      <w:proofErr w:type="gramStart"/>
+      <w:r>
+        <w:t>cnn.txt</w:t>
+      </w:r>
+      <w:proofErr w:type="gramEnd"/>
+      <w:r>
+        <w:t xml:space="preserve"> 0.0010974461967358162</w:t>
+      </w:r>
+    </w:p>
+    <w:p>
+      <w:pPr>
+        <w:pStyle w:val="ListParagraph"/>
+      </w:pPr>
+      <w:r>
+        <w:t xml:space="preserve">3) </w:t>
+      </w:r>
+      <w:proofErr w:type="gramStart"/>
+      <w:r>
+        <w:t>bbc.txt</w:t>
+      </w:r>
+      <w:proofErr w:type="gramEnd"/>
+      <w:r>
+        <w:t xml:space="preserve"> 0.0004724679339792926</w:t>
+      </w:r>
+    </w:p>
+    <w:p>
+      <w:pPr>
+        <w:pStyle w:val="ListParagraph"/>
+      </w:pPr>
+    </w:p>
+    <w:p>
+      <w:pPr>
+        <w:pStyle w:val="ListParagraph"/>
+        <w:rPr>
+          <w:rFonts w:ascii="CMR10" w:cs="CMR10"/>
+          <w:sz w:val="20"/>
+          <w:szCs w:val="20"/>
+        </w:rPr>
+      </w:pPr>
+      <w:r>
+        <w:rPr>
+          <w:rFonts w:ascii="CMR10" w:cs="CMR10" w:hint="cs"/>
+          <w:sz w:val="20"/>
+          <w:szCs w:val="20"/>
+        </w:rPr>
+        <w:t>”</w:t>
+      </w:r>
+      <w:proofErr w:type="spellStart"/>
+      <w:r>
+        <w:rPr>
+          <w:rFonts w:ascii="CMR10" w:cs="CMR10"/>
+          <w:sz w:val="20"/>
+          <w:szCs w:val="20"/>
+        </w:rPr>
+        <w:t>spain</w:t>
+      </w:r>
+      <w:proofErr w:type="spellEnd"/>
+      <w:r>
+        <w:rPr>
+          <w:rFonts w:ascii="CMR10" w:cs="CMR10" w:hint="cs"/>
+          <w:sz w:val="20"/>
+          <w:szCs w:val="20"/>
+        </w:rPr>
+        <w:t>”</w:t>
+      </w:r>
+      <w:r>
+        <w:rPr>
+          <w:rFonts w:ascii="CMR10" w:cs="CMR10"/>
+          <w:sz w:val="20"/>
+          <w:szCs w:val="20"/>
+        </w:rPr>
+        <w:t xml:space="preserve"> </w:t>
+      </w:r>
+      <w:proofErr w:type="gramStart"/>
+      <w:r>
+        <w:rPr>
+          <w:rFonts w:ascii="CMR10" w:cs="CMR10"/>
+          <w:sz w:val="20"/>
+          <w:szCs w:val="20"/>
+        </w:rPr>
+        <w:t xml:space="preserve">OR </w:t>
+      </w:r>
+      <w:r>
+        <w:rPr>
+          <w:rFonts w:ascii="CMR10" w:cs="CMR10" w:hint="cs"/>
+          <w:sz w:val="20"/>
+          <w:szCs w:val="20"/>
+        </w:rPr>
+        <w:t>”</w:t>
+      </w:r>
+      <w:proofErr w:type="gramEnd"/>
+      <w:r>
+        <w:rPr>
+          <w:rFonts w:ascii="CMR10" w:cs="CMR10"/>
+          <w:sz w:val="20"/>
+          <w:szCs w:val="20"/>
+        </w:rPr>
+        <w:t>cucumbers</w:t>
+      </w:r>
+      <w:r>
+        <w:rPr>
+          <w:rFonts w:ascii="CMR10" w:cs="CMR10" w:hint="cs"/>
+          <w:sz w:val="20"/>
+          <w:szCs w:val="20"/>
+        </w:rPr>
+        <w:t>”</w:t>
+      </w:r>
+    </w:p>
+    <w:p>
+      <w:pPr>
+        <w:pStyle w:val="ListParagraph"/>
+      </w:pPr>
+      <w:r>
+        <w:t xml:space="preserve">1) </w:t>
+      </w:r>
+      <w:proofErr w:type="gramStart"/>
+      <w:r>
+        <w:t>aol.txt</w:t>
+      </w:r>
+      <w:proofErr w:type="gramEnd"/>
+      <w:r>
+        <w:t xml:space="preserve"> 0.0017136720972958047</w:t>
+      </w:r>
+    </w:p>
+    <w:p>
+      <w:pPr>
+        <w:pStyle w:val="ListParagraph"/>
+      </w:pPr>
+      <w:r>
+        <w:t xml:space="preserve">2) </w:t>
+      </w:r>
+      <w:proofErr w:type="gramStart"/>
+      <w:r>
+        <w:t>cnn.txt</w:t>
+      </w:r>
+      <w:proofErr w:type="gramEnd"/>
+      <w:r>
+        <w:t xml:space="preserve"> 0.0008916750348478506</w:t>
+      </w:r>
+    </w:p>
+    <w:p>
+      <w:pPr>
+        <w:pStyle w:val="ListParagraph"/>
+      </w:pPr>
+      <w:r>
+        <w:t xml:space="preserve">3) </w:t>
+      </w:r>
+      <w:proofErr w:type="gramStart"/>
+      <w:r>
+        <w:t>bbc.txt</w:t>
+      </w:r>
+      <w:proofErr w:type="gramEnd"/>
+      <w:r>
+        <w:t xml:space="preserve"> 0.0003374770956994947</w:t>
+      </w:r>
+    </w:p>
+    <w:p>
+      <w:pPr>
+        <w:pStyle w:val="ListParagraph"/>
+      </w:pPr>
+    </w:p>
+    <w:p>
+      <w:pPr>
+        <w:pStyle w:val="ListParagraph"/>
+      </w:pPr>
+    </w:p>
+    <w:p>
+      <w:pPr>
+        <w:pStyle w:val="ListParagraph"/>
+        <w:numPr>
+          <w:ilvl w:val="0"/>
+          <w:numId w:val="7"/>
+        </w:numPr>
+      </w:pPr>
+      <w:r>
+        <w:t>If we run the TA algorithm with a non-monotonous aggregation function, there is a chance we may return a website in the top-k relevant sites whose aggregated score does not belong in the top-k scores, while there was another site that should have been in the top-k list instead, but we did not reach it in our algorithm’s run since the threshold counter insured us no other website can have a better score than the threshold (the threshold is based on the assumption that the aggregation function is monotone).</w:t>
+      </w:r>
     </w:p>
     <w:sectPr>
       <w:pgSz w:w="12240" w:h="15840"/>
-      <w:pgMar w:top="1440" w:right="1440" w:bottom="1440" w:left="1440" w:header="720" w:footer="720" w:gutter="0"/>
+      <w:pgMar w:top="720" w:right="720" w:bottom="720" w:left="720" w:header="720" w:footer="720" w:gutter="0"/>
       <w:cols w:space="720"/>
       <w:docGrid w:linePitch="360"/>
     </w:sectPr>

</xml_diff>